<commit_message>
Update Survival equation doc
</commit_message>
<xml_diff>
--- a/doc/SurvivalEquations.docx
+++ b/doc/SurvivalEquations.docx
@@ -1,6 +1,6 @@
 
 <file path=word/document.xml><?xml version="1.0" encoding="utf-8"?>
-<w:document xmlns:o="urn:schemas-microsoft-com:office:office" xmlns:r="http://schemas.openxmlformats.org/officeDocument/2006/relationships" xmlns:v="urn:schemas-microsoft-com:vml" xmlns:w="http://schemas.openxmlformats.org/wordprocessingml/2006/main" xmlns:w10="urn:schemas-microsoft-com:office:word" xmlns:wp="http://schemas.openxmlformats.org/drawingml/2006/wordprocessingDrawing" xmlns:wps="http://schemas.microsoft.com/office/word/2010/wordprocessingShape" xmlns:wpg="http://schemas.microsoft.com/office/word/2010/wordprocessingGroup" xmlns:mc="http://schemas.openxmlformats.org/markup-compatibility/2006" xmlns:wp14="http://schemas.microsoft.com/office/word/2010/wordprocessingDrawing" xmlns:w14="http://schemas.microsoft.com/office/word/2010/wordml" mc:Ignorable="w14 wp14">
+<w:document xmlns:o="urn:schemas-microsoft-com:office:office" xmlns:r="http://schemas.openxmlformats.org/officeDocument/2006/relationships" xmlns:v="urn:schemas-microsoft-com:vml" xmlns:w="http://schemas.openxmlformats.org/wordprocessingml/2006/main" xmlns:w10="urn:schemas-microsoft-com:office:word" xmlns:wp="http://schemas.openxmlformats.org/drawingml/2006/wordprocessingDrawing" xmlns:pic="http://schemas.openxmlformats.org/drawingml/2006/picture" xmlns:wps="http://schemas.microsoft.com/office/word/2010/wordprocessingShape" xmlns:wpg="http://schemas.microsoft.com/office/word/2010/wordprocessingGroup" xmlns:mc="http://schemas.openxmlformats.org/markup-compatibility/2006" xmlns:wp14="http://schemas.microsoft.com/office/word/2010/wordprocessingDrawing" xmlns:w14="http://schemas.microsoft.com/office/word/2010/wordml" xmlns:w15="http://schemas.microsoft.com/office/word/2012/wordml" mc:Ignorable="w14 wp14 w15">
   <w:body>
     <w:p>
       <w:pPr>
@@ -13,21 +13,7 @@
           <w:rFonts w:ascii="Times-Roman" w:hAnsi="Times-Roman"/>
           <w:sz w:val="48"/>
         </w:rPr>
-        <w:t xml:space="preserve">BioSIM' </w:t>
-      </w:r>
-      <w:r>
-        <w:rPr>
-          <w:rFonts w:ascii="Times-Roman" w:hAnsi="Times-Roman"/>
-          <w:sz w:val="48"/>
-        </w:rPr>
-        <w:t>Survival</w:t>
-      </w:r>
-      <w:r>
-        <w:rPr>
-          <w:rFonts w:ascii="Times-Roman" w:hAnsi="Times-Roman"/>
-          <w:sz w:val="48"/>
-        </w:rPr>
-        <w:t xml:space="preserve"> Models</w:t>
+        <w:t>BioSIM' Survival Models</w:t>
       </w:r>
     </w:p>
     <w:p>
@@ -75,23 +61,7 @@
           <w:sz w:val="32"/>
           <w:lang w:val="fr-FR"/>
         </w:rPr>
-        <w:t>Version 1.0.0 (202</w:t>
-      </w:r>
-      <w:r>
-        <w:rPr>
-          <w:rFonts w:ascii="Times-Roman" w:hAnsi="Times-Roman"/>
-          <w:sz w:val="32"/>
-          <w:lang w:val="fr-FR"/>
-        </w:rPr>
-        <w:t>2-01-31</w:t>
-      </w:r>
-      <w:r>
-        <w:rPr>
-          <w:rFonts w:ascii="Times-Roman" w:hAnsi="Times-Roman"/>
-          <w:sz w:val="32"/>
-          <w:lang w:val="fr-FR"/>
-        </w:rPr>
-        <w:t>)</w:t>
+        <w:t>Version 1.0.0 (2022-01-31)</w:t>
       </w:r>
     </w:p>
     <w:p>
@@ -250,9 +220,7 @@
               </w:rPr>
             </w:pPr>
             <w:r>
-              <w:rPr>
-                <w:sz w:val="24"/>
-              </w:rPr>
+              <w:rPr/>
             </w:r>
             <m:oMathPara xmlns:m="http://schemas.openxmlformats.org/officeDocument/2006/math">
               <m:oMathParaPr>
@@ -436,13 +404,7 @@
               <w:rPr/>
             </w:pPr>
             <w:r>
-              <w:rPr>
-                <w:rFonts w:eastAsia="NSimSun" w:cs="Mangal" w:ascii="Times-Roman" w:hAnsi="Times-Roman"/>
-                <w:kern w:val="2"/>
-                <w:sz w:val="36"/>
-                <w:szCs w:val="24"/>
-                <w:lang w:val="en-US" w:eastAsia="zh-CN" w:bidi="hi-IN"/>
-              </w:rPr>
+              <w:rPr/>
             </w:r>
             <m:oMathPara xmlns:m="http://schemas.openxmlformats.org/officeDocument/2006/math">
               <m:oMathParaPr>
@@ -454,9 +416,6 @@
                     <w:rFonts w:ascii="Cambria Math" w:hAnsi="Cambria Math"/>
                   </w:rPr>
                   <m:t xml:space="preserve">T</m:t>
-                </m:r>
-                <m:r>
-                  <m:t xml:space="preserve"> </m:t>
                 </m:r>
                 <m:d>
                   <m:dPr>
@@ -529,13 +488,7 @@
               <w:rPr/>
             </w:pPr>
             <w:r>
-              <w:rPr>
-                <w:rFonts w:eastAsia="NSimSun" w:cs="Mangal" w:ascii="Times-Roman" w:hAnsi="Times-Roman"/>
-                <w:kern w:val="2"/>
-                <w:sz w:val="36"/>
-                <w:szCs w:val="24"/>
-                <w:lang w:val="en-US" w:eastAsia="zh-CN" w:bidi="hi-IN"/>
-              </w:rPr>
+              <w:rPr/>
             </w:r>
             <m:oMathPara xmlns:m="http://schemas.openxmlformats.org/officeDocument/2006/math">
               <m:oMathParaPr>
@@ -560,9 +513,6 @@
                     </m:r>
                   </m:sub>
                 </m:sSub>
-                <m:r>
-                  <m:t xml:space="preserve"> </m:t>
-                </m:r>
                 <m:d>
                   <m:dPr>
                     <m:begChr m:val="("/>
@@ -634,13 +584,7 @@
               <w:rPr/>
             </w:pPr>
             <w:r>
-              <w:rPr>
-                <w:rFonts w:eastAsia="NSimSun" w:cs="Mangal" w:ascii="Times-Roman" w:hAnsi="Times-Roman"/>
-                <w:kern w:val="2"/>
-                <w:sz w:val="36"/>
-                <w:szCs w:val="24"/>
-                <w:lang w:val="en-US" w:eastAsia="zh-CN" w:bidi="hi-IN"/>
-              </w:rPr>
+              <w:rPr/>
             </w:r>
             <m:oMathPara xmlns:m="http://schemas.openxmlformats.org/officeDocument/2006/math">
               <m:oMathParaPr>
@@ -665,9 +609,6 @@
                     </m:r>
                   </m:sub>
                 </m:sSub>
-                <m:r>
-                  <m:t xml:space="preserve"> </m:t>
-                </m:r>
                 <m:d>
                   <m:dPr>
                     <m:begChr m:val="("/>
@@ -739,13 +680,7 @@
               <w:rPr/>
             </w:pPr>
             <w:r>
-              <w:rPr>
-                <w:rFonts w:eastAsia="NSimSun" w:cs="Mangal" w:ascii="Times-Roman" w:hAnsi="Times-Roman"/>
-                <w:kern w:val="2"/>
-                <w:sz w:val="36"/>
-                <w:szCs w:val="24"/>
-                <w:lang w:val="en-US" w:eastAsia="zh-CN" w:bidi="hi-IN"/>
-              </w:rPr>
+              <w:rPr/>
             </w:r>
             <m:oMathPara xmlns:m="http://schemas.openxmlformats.org/officeDocument/2006/math">
               <m:oMathParaPr>
@@ -770,9 +705,6 @@
                     </m:r>
                   </m:sub>
                 </m:sSub>
-                <m:r>
-                  <m:t xml:space="preserve"> </m:t>
-                </m:r>
                 <m:d>
                   <m:dPr>
                     <m:begChr m:val="("/>
@@ -846,9 +778,7 @@
               </w:rPr>
             </w:pPr>
             <w:r>
-              <w:rPr>
-                <w:sz w:val="24"/>
-              </w:rPr>
+              <w:rPr/>
             </w:r>
             <m:oMathPara xmlns:m="http://schemas.openxmlformats.org/officeDocument/2006/math">
               <m:oMathParaPr>
@@ -973,7 +903,6 @@
         <w:rPr>
           <w:rFonts w:ascii="Liberation Sans" w:hAnsi="Liberation Sans"/>
           <w:sz w:val="20"/>
-          <w:lang w:val="fr-FR"/>
         </w:rPr>
       </w:r>
     </w:p>
@@ -1019,6 +948,7 @@
     <w:p>
       <w:pPr>
         <w:pStyle w:val="Normal"/>
+        <w:spacing w:before="0" w:after="0"/>
         <w:jc w:val="center"/>
         <w:rPr>
           <w:rFonts w:ascii="Times-Roman" w:hAnsi="Times-Roman"/>
@@ -1049,8 +979,8 @@
         <w:tblLook w:firstRow="0" w:noVBand="0" w:lastRow="0" w:firstColumn="0" w:lastColumn="0" w:noHBand="0" w:val="0000"/>
       </w:tblPr>
       <w:tblGrid>
-        <w:gridCol w:w="735"/>
-        <w:gridCol w:w="4146"/>
+        <w:gridCol w:w="734"/>
+        <w:gridCol w:w="4147"/>
         <w:gridCol w:w="668"/>
         <w:gridCol w:w="4419"/>
       </w:tblGrid>
@@ -1060,12 +990,12 @@
         </w:trPr>
         <w:tc>
           <w:tcPr>
-            <w:tcW w:w="735" w:type="dxa"/>
+            <w:tcW w:w="734" w:type="dxa"/>
             <w:tcBorders/>
           </w:tcPr>
           <w:p>
             <w:pPr>
-              <w:pStyle w:val="Contenudetableau"/>
+              <w:pStyle w:val="Contenudetableauuser"/>
               <w:widowControl w:val="false"/>
               <w:rPr/>
             </w:pPr>
@@ -1077,12 +1007,12 @@
         </w:tc>
         <w:tc>
           <w:tcPr>
-            <w:tcW w:w="4146" w:type="dxa"/>
+            <w:tcW w:w="4147" w:type="dxa"/>
             <w:tcBorders/>
           </w:tcPr>
           <w:p>
             <w:pPr>
-              <w:pStyle w:val="Contenudetableau"/>
+              <w:pStyle w:val="Contenudetableauuser"/>
               <w:widowControl w:val="false"/>
               <w:rPr/>
             </w:pPr>
@@ -1099,7 +1029,7 @@
           </w:tcPr>
           <w:p>
             <w:pPr>
-              <w:pStyle w:val="Contenudetableau"/>
+              <w:pStyle w:val="Contenudetableauuser"/>
               <w:widowControl w:val="false"/>
               <w:rPr/>
             </w:pPr>
@@ -1116,7 +1046,7 @@
           </w:tcPr>
           <w:p>
             <w:pPr>
-              <w:pStyle w:val="Contenudetableau"/>
+              <w:pStyle w:val="Contenudetableauuser"/>
               <w:widowControl w:val="false"/>
               <w:rPr/>
             </w:pPr>
@@ -1131,12 +1061,12 @@
         <w:trPr/>
         <w:tc>
           <w:tcPr>
-            <w:tcW w:w="735" w:type="dxa"/>
+            <w:tcW w:w="734" w:type="dxa"/>
             <w:tcBorders/>
           </w:tcPr>
           <w:p>
             <w:pPr>
-              <w:pStyle w:val="Contenudetableau"/>
+              <w:pStyle w:val="Contenudetableauuser"/>
               <w:widowControl w:val="false"/>
               <w:spacing w:lineRule="auto" w:line="480"/>
               <w:rPr>
@@ -1153,12 +1083,12 @@
         </w:tc>
         <w:tc>
           <w:tcPr>
-            <w:tcW w:w="4146" w:type="dxa"/>
+            <w:tcW w:w="4147" w:type="dxa"/>
             <w:tcBorders/>
           </w:tcPr>
           <w:p>
             <w:pPr>
-              <w:pStyle w:val="Contenudetableau"/>
+              <w:pStyle w:val="Contenudetableauuser"/>
               <w:widowControl w:val="false"/>
               <w:spacing w:lineRule="auto" w:line="480"/>
               <w:jc w:val="left"/>
@@ -1311,7 +1241,7 @@
           </w:tcPr>
           <w:p>
             <w:pPr>
-              <w:pStyle w:val="Contenudetableau"/>
+              <w:pStyle w:val="Contenudetableauuser"/>
               <w:widowControl w:val="false"/>
               <w:spacing w:lineRule="auto" w:line="480"/>
               <w:rPr>
@@ -1333,7 +1263,7 @@
           </w:tcPr>
           <w:p>
             <w:pPr>
-              <w:pStyle w:val="Contenudetableau"/>
+              <w:pStyle w:val="Contenudetableauuser"/>
               <w:widowControl w:val="false"/>
               <w:spacing w:lineRule="auto" w:line="480"/>
               <w:jc w:val="left"/>
@@ -1478,12 +1408,12 @@
         <w:trPr/>
         <w:tc>
           <w:tcPr>
-            <w:tcW w:w="735" w:type="dxa"/>
+            <w:tcW w:w="734" w:type="dxa"/>
             <w:tcBorders/>
           </w:tcPr>
           <w:p>
             <w:pPr>
-              <w:pStyle w:val="Contenudetableau"/>
+              <w:pStyle w:val="Contenudetableauuser"/>
               <w:widowControl w:val="false"/>
               <w:spacing w:lineRule="auto" w:line="480"/>
               <w:rPr>
@@ -1500,12 +1430,12 @@
         </w:tc>
         <w:tc>
           <w:tcPr>
-            <w:tcW w:w="4146" w:type="dxa"/>
+            <w:tcW w:w="4147" w:type="dxa"/>
             <w:tcBorders/>
           </w:tcPr>
           <w:p>
             <w:pPr>
-              <w:pStyle w:val="Contenudetableau"/>
+              <w:pStyle w:val="Contenudetableauuser"/>
               <w:widowControl w:val="false"/>
               <w:spacing w:lineRule="auto" w:line="480"/>
               <w:jc w:val="left"/>
@@ -1658,7 +1588,7 @@
           </w:tcPr>
           <w:p>
             <w:pPr>
-              <w:pStyle w:val="Contenudetableau"/>
+              <w:pStyle w:val="Contenudetableauuser"/>
               <w:widowControl w:val="false"/>
               <w:spacing w:lineRule="auto" w:line="480"/>
               <w:rPr>
@@ -1680,7 +1610,7 @@
           </w:tcPr>
           <w:p>
             <w:pPr>
-              <w:pStyle w:val="Contenudetableau"/>
+              <w:pStyle w:val="Contenudetableauuser"/>
               <w:widowControl w:val="false"/>
               <w:spacing w:lineRule="auto" w:line="480"/>
               <w:jc w:val="left"/>
@@ -1861,12 +1791,12 @@
         <w:trPr/>
         <w:tc>
           <w:tcPr>
-            <w:tcW w:w="735" w:type="dxa"/>
+            <w:tcW w:w="734" w:type="dxa"/>
             <w:tcBorders/>
           </w:tcPr>
           <w:p>
             <w:pPr>
-              <w:pStyle w:val="Contenudetableau"/>
+              <w:pStyle w:val="Contenudetableauuser"/>
               <w:widowControl w:val="false"/>
               <w:spacing w:lineRule="auto" w:line="480"/>
               <w:rPr>
@@ -1883,12 +1813,12 @@
         </w:tc>
         <w:tc>
           <w:tcPr>
-            <w:tcW w:w="4146" w:type="dxa"/>
+            <w:tcW w:w="4147" w:type="dxa"/>
             <w:tcBorders/>
           </w:tcPr>
           <w:p>
             <w:pPr>
-              <w:pStyle w:val="Contenudetableau"/>
+              <w:pStyle w:val="Contenudetableauuser"/>
               <w:widowControl w:val="false"/>
               <w:spacing w:lineRule="auto" w:line="480"/>
               <w:jc w:val="left"/>
@@ -2055,7 +1985,7 @@
           </w:tcPr>
           <w:p>
             <w:pPr>
-              <w:pStyle w:val="Contenudetableau"/>
+              <w:pStyle w:val="Contenudetableauuser"/>
               <w:widowControl w:val="false"/>
               <w:spacing w:lineRule="auto" w:line="480"/>
               <w:rPr>
@@ -2077,7 +2007,7 @@
           </w:tcPr>
           <w:p>
             <w:pPr>
-              <w:pStyle w:val="Contenudetableau"/>
+              <w:pStyle w:val="Contenudetableauuser"/>
               <w:widowControl w:val="false"/>
               <w:spacing w:lineRule="auto" w:line="480"/>
               <w:jc w:val="left"/>
@@ -2348,12 +2278,12 @@
         <w:trPr/>
         <w:tc>
           <w:tcPr>
-            <w:tcW w:w="735" w:type="dxa"/>
+            <w:tcW w:w="734" w:type="dxa"/>
             <w:tcBorders/>
           </w:tcPr>
           <w:p>
             <w:pPr>
-              <w:pStyle w:val="Contenudetableau"/>
+              <w:pStyle w:val="Contenudetableauuser"/>
               <w:widowControl w:val="false"/>
               <w:spacing w:lineRule="auto" w:line="480"/>
               <w:rPr>
@@ -2370,12 +2300,12 @@
         </w:tc>
         <w:tc>
           <w:tcPr>
-            <w:tcW w:w="4146" w:type="dxa"/>
+            <w:tcW w:w="4147" w:type="dxa"/>
             <w:tcBorders/>
           </w:tcPr>
           <w:p>
             <w:pPr>
-              <w:pStyle w:val="Contenudetableau"/>
+              <w:pStyle w:val="Contenudetableauuser"/>
               <w:widowControl w:val="false"/>
               <w:spacing w:lineRule="auto" w:line="480"/>
               <w:jc w:val="left"/>
@@ -2508,7 +2438,7 @@
           </w:tcPr>
           <w:p>
             <w:pPr>
-              <w:pStyle w:val="Contenudetableau"/>
+              <w:pStyle w:val="Contenudetableauuser"/>
               <w:widowControl w:val="false"/>
               <w:spacing w:lineRule="auto" w:line="480"/>
               <w:rPr>
@@ -2530,7 +2460,7 @@
           </w:tcPr>
           <w:p>
             <w:pPr>
-              <w:pStyle w:val="Contenudetableau"/>
+              <w:pStyle w:val="Contenudetableauuser"/>
               <w:widowControl w:val="false"/>
               <w:spacing w:lineRule="auto" w:line="480"/>
               <w:jc w:val="left"/>
@@ -2795,12 +2725,12 @@
         <w:trPr/>
         <w:tc>
           <w:tcPr>
-            <w:tcW w:w="735" w:type="dxa"/>
+            <w:tcW w:w="734" w:type="dxa"/>
             <w:tcBorders/>
           </w:tcPr>
           <w:p>
             <w:pPr>
-              <w:pStyle w:val="Contenudetableau"/>
+              <w:pStyle w:val="Contenudetableauuser"/>
               <w:widowControl w:val="false"/>
               <w:spacing w:lineRule="auto" w:line="480"/>
               <w:rPr>
@@ -2817,12 +2747,12 @@
         </w:tc>
         <w:tc>
           <w:tcPr>
-            <w:tcW w:w="4146" w:type="dxa"/>
+            <w:tcW w:w="4147" w:type="dxa"/>
             <w:tcBorders/>
           </w:tcPr>
           <w:p>
             <w:pPr>
-              <w:pStyle w:val="Contenudetableau"/>
+              <w:pStyle w:val="Contenudetableauuser"/>
               <w:widowControl w:val="false"/>
               <w:spacing w:lineRule="auto" w:line="480"/>
               <w:jc w:val="left"/>
@@ -2989,7 +2919,7 @@
           </w:tcPr>
           <w:p>
             <w:pPr>
-              <w:pStyle w:val="Contenudetableau"/>
+              <w:pStyle w:val="Contenudetableauuser"/>
               <w:widowControl w:val="false"/>
               <w:spacing w:lineRule="auto" w:line="480"/>
               <w:rPr>
@@ -3011,7 +2941,7 @@
           </w:tcPr>
           <w:p>
             <w:pPr>
-              <w:pStyle w:val="Contenudetableau"/>
+              <w:pStyle w:val="Contenudetableauuser"/>
               <w:widowControl w:val="false"/>
               <w:spacing w:lineRule="auto" w:line="480"/>
               <w:jc w:val="left"/>
@@ -3278,12 +3208,12 @@
         </w:trPr>
         <w:tc>
           <w:tcPr>
-            <w:tcW w:w="735" w:type="dxa"/>
+            <w:tcW w:w="734" w:type="dxa"/>
             <w:tcBorders/>
           </w:tcPr>
           <w:p>
             <w:pPr>
-              <w:pStyle w:val="Contenudetableau"/>
+              <w:pStyle w:val="Contenudetableauuser"/>
               <w:widowControl w:val="false"/>
               <w:spacing w:lineRule="auto" w:line="480"/>
               <w:rPr>
@@ -3300,12 +3230,12 @@
         </w:tc>
         <w:tc>
           <w:tcPr>
-            <w:tcW w:w="4146" w:type="dxa"/>
+            <w:tcW w:w="4147" w:type="dxa"/>
             <w:tcBorders/>
           </w:tcPr>
           <w:p>
             <w:pPr>
-              <w:pStyle w:val="Contenudetableau"/>
+              <w:pStyle w:val="Contenudetableauuser"/>
               <w:widowControl w:val="false"/>
               <w:spacing w:lineRule="auto" w:line="480"/>
               <w:jc w:val="left"/>
@@ -3486,7 +3416,7 @@
           </w:tcPr>
           <w:p>
             <w:pPr>
-              <w:pStyle w:val="Contenudetableau"/>
+              <w:pStyle w:val="Contenudetableauuser"/>
               <w:widowControl w:val="false"/>
               <w:spacing w:lineRule="auto" w:line="480"/>
               <w:rPr>
@@ -3508,7 +3438,7 @@
           </w:tcPr>
           <w:p>
             <w:pPr>
-              <w:pStyle w:val="Contenudetableau"/>
+              <w:pStyle w:val="Contenudetableauuser"/>
               <w:widowControl w:val="false"/>
               <w:spacing w:lineRule="auto" w:line="480"/>
               <w:jc w:val="left"/>
@@ -3723,12 +3653,12 @@
         <w:trPr/>
         <w:tc>
           <w:tcPr>
-            <w:tcW w:w="735" w:type="dxa"/>
+            <w:tcW w:w="734" w:type="dxa"/>
             <w:tcBorders/>
           </w:tcPr>
           <w:p>
             <w:pPr>
-              <w:pStyle w:val="Contenudetableau"/>
+              <w:pStyle w:val="Contenudetableauuser"/>
               <w:widowControl w:val="false"/>
               <w:spacing w:lineRule="auto" w:line="480"/>
               <w:rPr>
@@ -3745,12 +3675,12 @@
         </w:tc>
         <w:tc>
           <w:tcPr>
-            <w:tcW w:w="4146" w:type="dxa"/>
+            <w:tcW w:w="4147" w:type="dxa"/>
             <w:tcBorders/>
           </w:tcPr>
           <w:p>
             <w:pPr>
-              <w:pStyle w:val="Contenudetableau"/>
+              <w:pStyle w:val="Contenudetableauuser"/>
               <w:widowControl w:val="false"/>
               <w:spacing w:lineRule="auto" w:line="480"/>
               <w:jc w:val="left"/>
@@ -3867,7 +3797,7 @@
           </w:tcPr>
           <w:p>
             <w:pPr>
-              <w:pStyle w:val="Contenudetableau"/>
+              <w:pStyle w:val="Contenudetableauuser"/>
               <w:widowControl w:val="false"/>
               <w:spacing w:lineRule="auto" w:line="480"/>
               <w:rPr>
@@ -3889,7 +3819,7 @@
           </w:tcPr>
           <w:p>
             <w:pPr>
-              <w:pStyle w:val="Contenudetableau"/>
+              <w:pStyle w:val="Contenudetableauuser"/>
               <w:widowControl w:val="false"/>
               <w:spacing w:lineRule="auto" w:line="480"/>
               <w:jc w:val="left"/>
@@ -4130,12 +4060,12 @@
         </w:trPr>
         <w:tc>
           <w:tcPr>
-            <w:tcW w:w="735" w:type="dxa"/>
+            <w:tcW w:w="734" w:type="dxa"/>
             <w:tcBorders/>
           </w:tcPr>
           <w:p>
             <w:pPr>
-              <w:pStyle w:val="Contenudetableau"/>
+              <w:pStyle w:val="Contenudetableauuser"/>
               <w:widowControl w:val="false"/>
               <w:spacing w:lineRule="auto" w:line="480"/>
               <w:rPr>
@@ -4152,12 +4082,12 @@
         </w:tc>
         <w:tc>
           <w:tcPr>
-            <w:tcW w:w="4146" w:type="dxa"/>
+            <w:tcW w:w="4147" w:type="dxa"/>
             <w:tcBorders/>
           </w:tcPr>
           <w:p>
             <w:pPr>
-              <w:pStyle w:val="Contenudetableau"/>
+              <w:pStyle w:val="Contenudetableauuser"/>
               <w:widowControl w:val="false"/>
               <w:spacing w:lineRule="auto" w:line="480"/>
               <w:jc w:val="left"/>
@@ -4322,7 +4252,7 @@
           </w:tcPr>
           <w:p>
             <w:pPr>
-              <w:pStyle w:val="Contenudetableau"/>
+              <w:pStyle w:val="Contenudetableauuser"/>
               <w:widowControl w:val="false"/>
               <w:spacing w:lineRule="auto" w:line="480"/>
               <w:rPr>
@@ -4344,7 +4274,7 @@
           </w:tcPr>
           <w:p>
             <w:pPr>
-              <w:pStyle w:val="Contenudetableau"/>
+              <w:pStyle w:val="Contenudetableauuser"/>
               <w:widowControl w:val="false"/>
               <w:spacing w:lineRule="auto" w:line="480"/>
               <w:jc w:val="left"/>
@@ -4604,6 +4534,7 @@
     <w:p>
       <w:pPr>
         <w:pStyle w:val="Normal"/>
+        <w:spacing w:before="0" w:after="0"/>
         <w:rPr>
           <w:rFonts w:ascii="Times-Roman" w:hAnsi="Times-Roman"/>
           <w:sz w:val="36"/>
@@ -4662,7 +4593,7 @@
     <w:p>
       <w:pPr>
         <w:pStyle w:val="Normal"/>
-        <w:ind w:left="709" w:hanging="283"/>
+        <w:ind w:hanging="283" w:left="709"/>
         <w:rPr/>
       </w:pPr>
       <w:r>
@@ -4673,7 +4604,7 @@
       </w:r>
       <w:r>
         <w:rPr>
-          <w:rStyle w:val="LienInternet"/>
+          <w:rStyle w:val="Hyperlink"/>
           <w:rFonts w:ascii="Times-Roman" w:hAnsi="Times-Roman"/>
         </w:rPr>
         <w:t>https://doi.org/10.1079/9781845938291.0412</w:t>
@@ -5110,8 +5041,8 @@
     <w:qFormat/>
     <w:rPr/>
   </w:style>
-  <w:style w:type="character" w:styleId="LienInternet">
-    <w:name w:val="Lien Internet"/>
+  <w:style w:type="character" w:styleId="Hyperlink">
+    <w:name w:val="Hyperlink"/>
     <w:rPr>
       <w:color w:val="000080"/>
       <w:u w:val="single"/>
@@ -5120,19 +5051,19 @@
   <w:style w:type="paragraph" w:styleId="Titre">
     <w:name w:val="Titre"/>
     <w:basedOn w:val="Normal"/>
-    <w:next w:val="Corpsdetexte"/>
+    <w:next w:val="BodyText"/>
     <w:qFormat/>
     <w:pPr>
       <w:keepNext w:val="true"/>
       <w:spacing w:before="240" w:after="120"/>
     </w:pPr>
     <w:rPr>
-      <w:rFonts w:ascii="Times New Roman" w:hAnsi="Times New Roman" w:eastAsia="Microsoft YaHei" w:cs="Mangal"/>
+      <w:rFonts w:ascii="Liberation Sans" w:hAnsi="Liberation Sans" w:eastAsia="Microsoft YaHei" w:cs="Arial"/>
       <w:sz w:val="28"/>
       <w:szCs w:val="28"/>
     </w:rPr>
   </w:style>
-  <w:style w:type="paragraph" w:styleId="Corpsdetexte">
+  <w:style w:type="paragraph" w:styleId="BodyText">
     <w:name w:val="Body Text"/>
     <w:basedOn w:val="Normal"/>
     <w:pPr>
@@ -5140,51 +5071,11 @@
     </w:pPr>
     <w:rPr/>
   </w:style>
-  <w:style w:type="paragraph" w:styleId="Liste">
+  <w:style w:type="paragraph" w:styleId="List">
     <w:name w:val="List"/>
-    <w:basedOn w:val="Corpsdetexte"/>
+    <w:basedOn w:val="BodyText"/>
     <w:pPr/>
     <w:rPr/>
-  </w:style>
-  <w:style w:type="paragraph" w:styleId="Lgende">
-    <w:name w:val="Caption"/>
-    <w:basedOn w:val="Normal"/>
-    <w:qFormat/>
-    <w:pPr>
-      <w:suppressLineNumbers/>
-      <w:spacing w:before="120" w:after="120"/>
-    </w:pPr>
-    <w:rPr>
-      <w:rFonts w:ascii="Arial" w:hAnsi="Arial" w:cs="Mangal"/>
-      <w:i/>
-      <w:iCs/>
-      <w:sz w:val="24"/>
-      <w:szCs w:val="24"/>
-    </w:rPr>
-  </w:style>
-  <w:style w:type="paragraph" w:styleId="Index" w:customStyle="1">
-    <w:name w:val="Index"/>
-    <w:basedOn w:val="Normal"/>
-    <w:qFormat/>
-    <w:pPr>
-      <w:suppressLineNumbers/>
-    </w:pPr>
-    <w:rPr/>
-  </w:style>
-  <w:style w:type="paragraph" w:styleId="Titreprincipal">
-    <w:name w:val="Title"/>
-    <w:basedOn w:val="Normal"/>
-    <w:next w:val="Corpsdetexte"/>
-    <w:qFormat/>
-    <w:pPr>
-      <w:keepNext w:val="true"/>
-      <w:spacing w:before="240" w:after="120"/>
-    </w:pPr>
-    <w:rPr>
-      <w:rFonts w:ascii="Times New Roman" w:hAnsi="Times New Roman" w:eastAsia="Microsoft YaHei"/>
-      <w:sz w:val="28"/>
-      <w:szCs w:val="28"/>
-    </w:rPr>
   </w:style>
   <w:style w:type="paragraph" w:styleId="Caption">
     <w:name w:val="caption"/>
@@ -5199,8 +5090,47 @@
       <w:iCs/>
     </w:rPr>
   </w:style>
-  <w:style w:type="paragraph" w:styleId="Contenudetableau" w:customStyle="1">
-    <w:name w:val="Contenu de tableau"/>
+  <w:style w:type="paragraph" w:styleId="Index" w:customStyle="1">
+    <w:name w:val="Index"/>
+    <w:basedOn w:val="Normal"/>
+    <w:qFormat/>
+    <w:pPr>
+      <w:suppressLineNumbers/>
+    </w:pPr>
+    <w:rPr/>
+  </w:style>
+  <w:style w:type="paragraph" w:styleId="Titreuser">
+    <w:name w:val="Titre (user)"/>
+    <w:basedOn w:val="Normal"/>
+    <w:next w:val="BodyText"/>
+    <w:qFormat/>
+    <w:pPr>
+      <w:keepNext w:val="true"/>
+      <w:spacing w:before="240" w:after="120"/>
+    </w:pPr>
+    <w:rPr>
+      <w:rFonts w:ascii="Times New Roman" w:hAnsi="Times New Roman" w:eastAsia="Microsoft YaHei" w:cs="Mangal"/>
+      <w:sz w:val="28"/>
+      <w:szCs w:val="28"/>
+    </w:rPr>
+  </w:style>
+  <w:style w:type="paragraph" w:styleId="Title">
+    <w:name w:val="Title"/>
+    <w:basedOn w:val="Normal"/>
+    <w:next w:val="BodyText"/>
+    <w:qFormat/>
+    <w:pPr>
+      <w:keepNext w:val="true"/>
+      <w:spacing w:before="240" w:after="120"/>
+    </w:pPr>
+    <w:rPr>
+      <w:rFonts w:ascii="Times New Roman" w:hAnsi="Times New Roman" w:eastAsia="Microsoft YaHei"/>
+      <w:sz w:val="28"/>
+      <w:szCs w:val="28"/>
+    </w:rPr>
+  </w:style>
+  <w:style w:type="paragraph" w:styleId="Contenudetableauuser" w:customStyle="1">
+    <w:name w:val="Contenu de tableau (user)"/>
     <w:basedOn w:val="Normal"/>
     <w:qFormat/>
     <w:pPr>
@@ -5209,9 +5139,9 @@
     </w:pPr>
     <w:rPr/>
   </w:style>
-  <w:style w:type="paragraph" w:styleId="Titredetableau" w:customStyle="1">
-    <w:name w:val="Titre de tableau"/>
-    <w:basedOn w:val="Contenudetableau"/>
+  <w:style w:type="paragraph" w:styleId="Titredetableauuser" w:customStyle="1">
+    <w:name w:val="Titre de tableau (user)"/>
+    <w:basedOn w:val="Contenudetableauuser"/>
     <w:qFormat/>
     <w:pPr>
       <w:jc w:val="center"/>
@@ -5221,8 +5151,8 @@
       <w:bCs/>
     </w:rPr>
   </w:style>
-  <w:style w:type="numbering" w:styleId="NoList" w:default="1">
-    <w:name w:val="No List"/>
+  <w:style w:type="numbering" w:styleId="Pasdeliste" w:default="1">
+    <w:name w:val="Pas de liste"/>
     <w:uiPriority w:val="99"/>
     <w:semiHidden/>
     <w:unhideWhenUsed/>
@@ -5246,161 +5176,97 @@
 </file>
 
 <file path=word/theme/theme1.xml><?xml version="1.0" encoding="utf-8"?>
-<a:theme xmlns:a="http://schemas.openxmlformats.org/drawingml/2006/main" name="Thème Office">
+<a:theme xmlns:a="http://schemas.openxmlformats.org/drawingml/2006/main" xmlns:r="http://schemas.openxmlformats.org/officeDocument/2006/relationships" name="Thème Office">
   <a:themeElements>
     <a:clrScheme name="Office">
       <a:dk1>
-        <a:sysClr val="windowText" lastClr="000000"/>
+        <a:srgbClr val="000000"/>
       </a:dk1>
       <a:lt1>
-        <a:sysClr val="window" lastClr="FFFFFF"/>
+        <a:srgbClr val="ffffff"/>
       </a:lt1>
       <a:dk2>
-        <a:srgbClr val="44546A"/>
+        <a:srgbClr val="44546a"/>
       </a:dk2>
       <a:lt2>
-        <a:srgbClr val="E7E6E6"/>
+        <a:srgbClr val="e7e6e6"/>
       </a:lt2>
       <a:accent1>
-        <a:srgbClr val="5B9BD5"/>
+        <a:srgbClr val="5b9bd5"/>
       </a:accent1>
       <a:accent2>
-        <a:srgbClr val="ED7D31"/>
+        <a:srgbClr val="ed7d31"/>
       </a:accent2>
       <a:accent3>
-        <a:srgbClr val="A5A5A5"/>
+        <a:srgbClr val="a5a5a5"/>
       </a:accent3>
       <a:accent4>
-        <a:srgbClr val="FFC000"/>
+        <a:srgbClr val="ffc000"/>
       </a:accent4>
       <a:accent5>
-        <a:srgbClr val="4472C4"/>
+        <a:srgbClr val="4472c4"/>
       </a:accent5>
       <a:accent6>
-        <a:srgbClr val="70AD47"/>
+        <a:srgbClr val="70ad47"/>
       </a:accent6>
       <a:hlink>
-        <a:srgbClr val="0563C1"/>
+        <a:srgbClr val="0563c1"/>
       </a:hlink>
       <a:folHlink>
-        <a:srgbClr val="954F72"/>
+        <a:srgbClr val="954f72"/>
       </a:folHlink>
     </a:clrScheme>
     <a:fontScheme name="Office">
       <a:majorFont>
-        <a:latin typeface="Calibri Light" panose="020F0302020204030204"/>
+        <a:latin typeface="Calibri Light" panose="020F0302020204030204" pitchFamily="0" charset="1"/>
         <a:ea typeface=""/>
         <a:cs typeface=""/>
-        <a:font script="Jpan" typeface="游ゴシック Light"/>
-        <a:font script="Hang" typeface="맑은 고딕"/>
-        <a:font script="Hans" typeface="等线 Light"/>
-        <a:font script="Hant" typeface="新細明體"/>
-        <a:font script="Arab" typeface="Times New Roman"/>
-        <a:font script="Hebr" typeface="Times New Roman"/>
-        <a:font script="Thai" typeface="Angsana New"/>
-        <a:font script="Ethi" typeface="Nyala"/>
-        <a:font script="Beng" typeface="Vrinda"/>
-        <a:font script="Gujr" typeface="Shruti"/>
-        <a:font script="Khmr" typeface="MoolBoran"/>
-        <a:font script="Knda" typeface="Tunga"/>
-        <a:font script="Guru" typeface="Raavi"/>
-        <a:font script="Cans" typeface="Euphemia"/>
-        <a:font script="Cher" typeface="Plantagenet Cherokee"/>
-        <a:font script="Yiii" typeface="Microsoft Yi Baiti"/>
-        <a:font script="Tibt" typeface="Microsoft Himalaya"/>
-        <a:font script="Thaa" typeface="MV Boli"/>
-        <a:font script="Deva" typeface="Mangal"/>
-        <a:font script="Telu" typeface="Gautami"/>
-        <a:font script="Taml" typeface="Latha"/>
-        <a:font script="Syrc" typeface="Estrangelo Edessa"/>
-        <a:font script="Orya" typeface="Kalinga"/>
-        <a:font script="Mlym" typeface="Kartika"/>
-        <a:font script="Laoo" typeface="DokChampa"/>
-        <a:font script="Sinh" typeface="Iskoola Pota"/>
-        <a:font script="Mong" typeface="Mongolian Baiti"/>
-        <a:font script="Viet" typeface="Times New Roman"/>
-        <a:font script="Uigh" typeface="Microsoft Uighur"/>
-        <a:font script="Geor" typeface="Sylfaen"/>
       </a:majorFont>
       <a:minorFont>
-        <a:latin typeface="Calibri" panose="020F0502020204030204"/>
+        <a:latin typeface="Calibri" panose="020F0502020204030204" pitchFamily="0" charset="1"/>
         <a:ea typeface=""/>
         <a:cs typeface=""/>
-        <a:font script="Jpan" typeface="游明朝"/>
-        <a:font script="Hang" typeface="맑은 고딕"/>
-        <a:font script="Hans" typeface="等线"/>
-        <a:font script="Hant" typeface="新細明體"/>
-        <a:font script="Arab" typeface="Arial"/>
-        <a:font script="Hebr" typeface="Arial"/>
-        <a:font script="Thai" typeface="Cordia New"/>
-        <a:font script="Ethi" typeface="Nyala"/>
-        <a:font script="Beng" typeface="Vrinda"/>
-        <a:font script="Gujr" typeface="Shruti"/>
-        <a:font script="Khmr" typeface="DaunPenh"/>
-        <a:font script="Knda" typeface="Tunga"/>
-        <a:font script="Guru" typeface="Raavi"/>
-        <a:font script="Cans" typeface="Euphemia"/>
-        <a:font script="Cher" typeface="Plantagenet Cherokee"/>
-        <a:font script="Yiii" typeface="Microsoft Yi Baiti"/>
-        <a:font script="Tibt" typeface="Microsoft Himalaya"/>
-        <a:font script="Thaa" typeface="MV Boli"/>
-        <a:font script="Deva" typeface="Mangal"/>
-        <a:font script="Telu" typeface="Gautami"/>
-        <a:font script="Taml" typeface="Latha"/>
-        <a:font script="Syrc" typeface="Estrangelo Edessa"/>
-        <a:font script="Orya" typeface="Kalinga"/>
-        <a:font script="Mlym" typeface="Kartika"/>
-        <a:font script="Laoo" typeface="DokChampa"/>
-        <a:font script="Sinh" typeface="Iskoola Pota"/>
-        <a:font script="Mong" typeface="Mongolian Baiti"/>
-        <a:font script="Viet" typeface="Arial"/>
-        <a:font script="Uigh" typeface="Microsoft Uighur"/>
-        <a:font script="Geor" typeface="Sylfaen"/>
       </a:minorFont>
     </a:fontScheme>
-    <a:fmtScheme name="Office">
+    <a:fmtScheme>
       <a:fillStyleLst>
         <a:solidFill>
           <a:schemeClr val="phClr"/>
         </a:solidFill>
-        <a:gradFill rotWithShape="1">
+        <a:gradFill>
           <a:gsLst>
             <a:gs pos="0">
               <a:schemeClr val="phClr">
                 <a:lumMod val="110000"/>
-                <a:satMod val="105000"/>
                 <a:tint val="67000"/>
               </a:schemeClr>
             </a:gs>
             <a:gs pos="50000">
               <a:schemeClr val="phClr">
                 <a:lumMod val="105000"/>
-                <a:satMod val="103000"/>
                 <a:tint val="73000"/>
               </a:schemeClr>
             </a:gs>
             <a:gs pos="100000">
               <a:schemeClr val="phClr">
                 <a:lumMod val="105000"/>
-                <a:satMod val="109000"/>
                 <a:tint val="81000"/>
               </a:schemeClr>
             </a:gs>
           </a:gsLst>
           <a:lin ang="5400000" scaled="0"/>
+          <a:tileRect l="0" t="0" r="0" b="0"/>
         </a:gradFill>
-        <a:gradFill rotWithShape="1">
+        <a:gradFill>
           <a:gsLst>
             <a:gs pos="0">
               <a:schemeClr val="phClr">
-                <a:satMod val="103000"/>
                 <a:lumMod val="102000"/>
                 <a:tint val="94000"/>
               </a:schemeClr>
             </a:gs>
             <a:gs pos="50000">
               <a:schemeClr val="phClr">
-                <a:satMod val="110000"/>
                 <a:lumMod val="100000"/>
                 <a:shade val="100000"/>
               </a:schemeClr>
@@ -5408,33 +5274,24 @@
             <a:gs pos="100000">
               <a:schemeClr val="phClr">
                 <a:lumMod val="99000"/>
-                <a:satMod val="120000"/>
                 <a:shade val="78000"/>
               </a:schemeClr>
             </a:gs>
           </a:gsLst>
           <a:lin ang="5400000" scaled="0"/>
+          <a:tileRect l="0" t="0" r="0" b="0"/>
         </a:gradFill>
       </a:fillStyleLst>
       <a:lnStyleLst>
         <a:ln w="6350" cap="flat" cmpd="sng" algn="ctr">
-          <a:solidFill>
-            <a:schemeClr val="phClr"/>
-          </a:solidFill>
           <a:prstDash val="solid"/>
           <a:miter lim="800000"/>
         </a:ln>
         <a:ln w="12700" cap="flat" cmpd="sng" algn="ctr">
-          <a:solidFill>
-            <a:schemeClr val="phClr"/>
-          </a:solidFill>
           <a:prstDash val="solid"/>
           <a:miter lim="800000"/>
         </a:ln>
         <a:ln w="19050" cap="flat" cmpd="sng" algn="ctr">
-          <a:solidFill>
-            <a:schemeClr val="phClr"/>
-          </a:solidFill>
           <a:prstDash val="solid"/>
           <a:miter lim="800000"/>
         </a:ln>
@@ -5447,13 +5304,7 @@
           <a:effectLst/>
         </a:effectStyle>
         <a:effectStyle>
-          <a:effectLst>
-            <a:outerShdw blurRad="57150" dist="19050" dir="5400000" algn="ctr" rotWithShape="0">
-              <a:srgbClr val="000000">
-                <a:alpha val="63000"/>
-              </a:srgbClr>
-            </a:outerShdw>
-          </a:effectLst>
+          <a:effectLst/>
         </a:effectStyle>
       </a:effectStyleLst>
       <a:bgFillStyleLst>
@@ -5463,15 +5314,13 @@
         <a:solidFill>
           <a:schemeClr val="phClr">
             <a:tint val="95000"/>
-            <a:satMod val="170000"/>
           </a:schemeClr>
         </a:solidFill>
-        <a:gradFill rotWithShape="1">
+        <a:gradFill>
           <a:gsLst>
             <a:gs pos="0">
               <a:schemeClr val="phClr">
                 <a:tint val="93000"/>
-                <a:satMod val="150000"/>
                 <a:shade val="98000"/>
                 <a:lumMod val="102000"/>
               </a:schemeClr>
@@ -5479,7 +5328,6 @@
             <a:gs pos="50000">
               <a:schemeClr val="phClr">
                 <a:tint val="98000"/>
-                <a:satMod val="130000"/>
                 <a:shade val="90000"/>
                 <a:lumMod val="103000"/>
               </a:schemeClr>
@@ -5487,21 +5335,14 @@
             <a:gs pos="100000">
               <a:schemeClr val="phClr">
                 <a:shade val="63000"/>
-                <a:satMod val="120000"/>
               </a:schemeClr>
             </a:gs>
           </a:gsLst>
           <a:lin ang="5400000" scaled="0"/>
+          <a:tileRect l="0" t="0" r="0" b="0"/>
         </a:gradFill>
       </a:bgFillStyleLst>
     </a:fmtScheme>
   </a:themeElements>
-  <a:objectDefaults/>
-  <a:extraClrSchemeLst/>
-  <a:extLst>
-    <a:ext uri="{05A4C25C-085E-4340-85A3-A5531E510DB2}">
-      <thm15:themeFamily xmlns:thm15="http://schemas.microsoft.com/office/thememl/2012/main" name="Office Theme" id="{62F939B6-93AF-4DB8-9C6B-D6C7DFDC589F}" vid="{4A3C46E8-61CC-4603-A589-7422A47A8E4A}"/>
-    </a:ext>
-  </a:extLst>
 </a:theme>
 </file>
</xml_diff>